<commit_message>
API quên mật khẩu và  cập nhật mật khẩu mới
</commit_message>
<xml_diff>
--- a/API-List.docx
+++ b/API-List.docx
@@ -61,19 +61,7 @@
             <w:szCs w:val="18"/>
             <w:shd w:val="clear" w:color="auto" w:fill="FFFFFF"/>
           </w:rPr>
-          <w:t>http://localho</w:t>
-        </w:r>
-        <w:bookmarkStart w:id="0" w:name="_GoBack"/>
-        <w:bookmarkEnd w:id="0"/>
-        <w:r>
-          <w:rPr>
-            <w:rStyle w:val="Hyperlink"/>
-            <w:rFonts w:ascii="Helvetica" w:hAnsi="Helvetica" w:cs="Helvetica"/>
-            <w:sz w:val="18"/>
-            <w:szCs w:val="18"/>
-            <w:shd w:val="clear" w:color="auto" w:fill="FFFFFF"/>
-          </w:rPr>
-          <w:t>st:3000/api/register-user</w:t>
+          <w:t>http://localhost:3000/api/register-user</w:t>
         </w:r>
       </w:hyperlink>
       <w:r>
@@ -142,7 +130,21 @@
         </w:drawing>
       </w:r>
     </w:p>
-    <w:p/>
+    <w:p>
+      <w:pPr>
+        <w:pStyle w:val="ListParagraph"/>
+      </w:pPr>
+    </w:p>
+    <w:p>
+      <w:pPr>
+        <w:pStyle w:val="ListParagraph"/>
+      </w:pPr>
+    </w:p>
+    <w:p>
+      <w:pPr>
+        <w:pStyle w:val="ListParagraph"/>
+      </w:pPr>
+    </w:p>
     <w:p>
       <w:pPr>
         <w:pStyle w:val="ListParagraph"/>
@@ -178,9 +180,15 @@
       </w:r>
     </w:p>
     <w:p>
-      <w:r>
+      <w:pPr>
+        <w:pStyle w:val="ListParagraph"/>
+      </w:pPr>
+      <w:r>
+        <w:rPr>
+          <w:noProof/>
+        </w:rPr>
         <w:drawing>
-          <wp:anchor distT="0" distB="0" distL="114300" distR="114300" simplePos="0" relativeHeight="251658240" behindDoc="0" locked="0" layoutInCell="1" allowOverlap="1" wp14:anchorId="03BEC584" wp14:editId="397A3576">
+          <wp:anchor distT="0" distB="0" distL="114300" distR="114300" simplePos="0" relativeHeight="251658240" behindDoc="0" locked="0" layoutInCell="1" allowOverlap="1" wp14:anchorId="03BEC584" wp14:editId="0FBAAD44">
             <wp:simplePos x="0" y="0"/>
             <wp:positionH relativeFrom="column">
               <wp:posOffset>0</wp:posOffset>
@@ -230,6 +238,225 @@
         </w:drawing>
       </w:r>
     </w:p>
+    <w:p>
+      <w:pPr>
+        <w:pStyle w:val="ListParagraph"/>
+      </w:pPr>
+    </w:p>
+    <w:p/>
+    <w:p/>
+    <w:p>
+      <w:pPr>
+        <w:pStyle w:val="ListParagraph"/>
+      </w:pPr>
+    </w:p>
+    <w:p>
+      <w:pPr>
+        <w:pStyle w:val="ListParagraph"/>
+      </w:pPr>
+    </w:p>
+    <w:p>
+      <w:pPr>
+        <w:pStyle w:val="ListParagraph"/>
+        <w:numPr>
+          <w:ilvl w:val="0"/>
+          <w:numId w:val="1"/>
+        </w:numPr>
+        <w:rPr>
+          <w:rStyle w:val="Hyperlink"/>
+          <w:color w:val="auto"/>
+          <w:u w:val="none"/>
+        </w:rPr>
+      </w:pPr>
+      <w:r>
+        <w:drawing>
+          <wp:anchor distT="0" distB="0" distL="114300" distR="114300" simplePos="0" relativeHeight="251659264" behindDoc="0" locked="0" layoutInCell="1" allowOverlap="1" wp14:anchorId="34B43726" wp14:editId="42F067FE">
+            <wp:simplePos x="0" y="0"/>
+            <wp:positionH relativeFrom="margin">
+              <wp:align>right</wp:align>
+            </wp:positionH>
+            <wp:positionV relativeFrom="paragraph">
+              <wp:posOffset>418465</wp:posOffset>
+            </wp:positionV>
+            <wp:extent cx="5943600" cy="2616835"/>
+            <wp:effectExtent l="0" t="0" r="0" b="0"/>
+            <wp:wrapSquare wrapText="bothSides"/>
+            <wp:docPr id="4" name="Picture 4"/>
+            <wp:cNvGraphicFramePr>
+              <a:graphicFrameLocks xmlns:a="http://schemas.openxmlformats.org/drawingml/2006/main" noChangeAspect="1"/>
+            </wp:cNvGraphicFramePr>
+            <a:graphic xmlns:a="http://schemas.openxmlformats.org/drawingml/2006/main">
+              <a:graphicData uri="http://schemas.openxmlformats.org/drawingml/2006/picture">
+                <pic:pic xmlns:pic="http://schemas.openxmlformats.org/drawingml/2006/picture">
+                  <pic:nvPicPr>
+                    <pic:cNvPr id="1" name=""/>
+                    <pic:cNvPicPr/>
+                  </pic:nvPicPr>
+                  <pic:blipFill>
+                    <a:blip r:embed="rId9">
+                      <a:extLst>
+                        <a:ext uri="{28A0092B-C50C-407E-A947-70E740481C1C}">
+                          <a14:useLocalDpi xmlns:a14="http://schemas.microsoft.com/office/drawing/2010/main" val="0"/>
+                        </a:ext>
+                      </a:extLst>
+                    </a:blip>
+                    <a:stretch>
+                      <a:fillRect/>
+                    </a:stretch>
+                  </pic:blipFill>
+                  <pic:spPr>
+                    <a:xfrm>
+                      <a:off x="0" y="0"/>
+                      <a:ext cx="5943600" cy="2616835"/>
+                    </a:xfrm>
+                    <a:prstGeom prst="rect">
+                      <a:avLst/>
+                    </a:prstGeom>
+                  </pic:spPr>
+                </pic:pic>
+              </a:graphicData>
+            </a:graphic>
+          </wp:anchor>
+        </w:drawing>
+      </w:r>
+      <w:r>
+        <w:t xml:space="preserve">API forget password: </w:t>
+      </w:r>
+      <w:hyperlink r:id="rId10" w:history="1">
+        <w:r>
+          <w:rPr>
+            <w:rStyle w:val="Hyperlink"/>
+            <w:rFonts w:ascii="Helvetica" w:hAnsi="Helvetica" w:cs="Helvetica"/>
+            <w:sz w:val="18"/>
+            <w:szCs w:val="18"/>
+            <w:shd w:val="clear" w:color="auto" w:fill="FFFFFF"/>
+          </w:rPr>
+          <w:t>http://localhost:3000/api/forget-password</w:t>
+        </w:r>
+      </w:hyperlink>
+    </w:p>
+    <w:p/>
+    <w:p>
+      <w:pPr>
+        <w:pStyle w:val="ListParagraph"/>
+        <w:numPr>
+          <w:ilvl w:val="0"/>
+          <w:numId w:val="1"/>
+        </w:numPr>
+      </w:pPr>
+      <w:r>
+        <w:t xml:space="preserve">API update password </w:t>
+      </w:r>
+      <w:proofErr w:type="spellStart"/>
+      <w:r>
+        <w:t>khi</w:t>
+      </w:r>
+      <w:proofErr w:type="spellEnd"/>
+      <w:r>
+        <w:t xml:space="preserve"> </w:t>
+      </w:r>
+      <w:proofErr w:type="spellStart"/>
+      <w:r>
+        <w:t>quên</w:t>
+      </w:r>
+      <w:proofErr w:type="spellEnd"/>
+      <w:r>
+        <w:t xml:space="preserve"> </w:t>
+      </w:r>
+      <w:proofErr w:type="spellStart"/>
+      <w:r>
+        <w:t>mật</w:t>
+      </w:r>
+      <w:proofErr w:type="spellEnd"/>
+      <w:r>
+        <w:t xml:space="preserve"> </w:t>
+      </w:r>
+      <w:proofErr w:type="spellStart"/>
+      <w:r>
+        <w:t>khẩu</w:t>
+      </w:r>
+      <w:proofErr w:type="spellEnd"/>
+      <w:r>
+        <w:t xml:space="preserve">: </w:t>
+      </w:r>
+      <w:hyperlink r:id="rId11" w:history="1">
+        <w:r>
+          <w:rPr>
+            <w:rStyle w:val="Hyperlink"/>
+            <w:rFonts w:ascii="Helvetica" w:hAnsi="Helvetica" w:cs="Helvetica"/>
+            <w:sz w:val="18"/>
+            <w:szCs w:val="18"/>
+            <w:shd w:val="clear" w:color="auto" w:fill="FFFFFF"/>
+          </w:rPr>
+          <w:t>http://localhost:3000/api/update-new-password?email=lehung22297@gmail.com&amp;key=pfGpcLxeY5nhdQ36GUfiaDY2W8vt78MfNyTXL8uUTuyFASmazvsLKwqGgbPBm1IEdUY8IOdCyfmqZv7vQLm8M4nHIlUGGCJM4QSs</w:t>
+        </w:r>
+      </w:hyperlink>
+      <w:r>
+        <w:rPr>
+          <w:rFonts w:ascii="Helvetica" w:hAnsi="Helvetica" w:cs="Helvetica"/>
+          <w:color w:val="505050"/>
+          <w:sz w:val="18"/>
+          <w:szCs w:val="18"/>
+          <w:shd w:val="clear" w:color="auto" w:fill="FFFFFF"/>
+        </w:rPr>
+        <w:t xml:space="preserve"> </w:t>
+      </w:r>
+      <w:bookmarkStart w:id="0" w:name="_GoBack"/>
+      <w:bookmarkEnd w:id="0"/>
+    </w:p>
+    <w:p>
+      <w:r>
+        <w:drawing>
+          <wp:anchor distT="0" distB="0" distL="114300" distR="114300" simplePos="0" relativeHeight="251660288" behindDoc="0" locked="0" layoutInCell="1" allowOverlap="1" wp14:anchorId="3D719D0A" wp14:editId="5951A0D0">
+            <wp:simplePos x="0" y="0"/>
+            <wp:positionH relativeFrom="margin">
+              <wp:align>right</wp:align>
+            </wp:positionH>
+            <wp:positionV relativeFrom="paragraph">
+              <wp:posOffset>438785</wp:posOffset>
+            </wp:positionV>
+            <wp:extent cx="5943600" cy="2164715"/>
+            <wp:effectExtent l="0" t="0" r="0" b="6985"/>
+            <wp:wrapTopAndBottom/>
+            <wp:docPr id="3" name="Picture 3"/>
+            <wp:cNvGraphicFramePr>
+              <a:graphicFrameLocks xmlns:a="http://schemas.openxmlformats.org/drawingml/2006/main" noChangeAspect="1"/>
+            </wp:cNvGraphicFramePr>
+            <a:graphic xmlns:a="http://schemas.openxmlformats.org/drawingml/2006/main">
+              <a:graphicData uri="http://schemas.openxmlformats.org/drawingml/2006/picture">
+                <pic:pic xmlns:pic="http://schemas.openxmlformats.org/drawingml/2006/picture">
+                  <pic:nvPicPr>
+                    <pic:cNvPr id="1" name=""/>
+                    <pic:cNvPicPr/>
+                  </pic:nvPicPr>
+                  <pic:blipFill>
+                    <a:blip r:embed="rId12">
+                      <a:extLst>
+                        <a:ext uri="{28A0092B-C50C-407E-A947-70E740481C1C}">
+                          <a14:useLocalDpi xmlns:a14="http://schemas.microsoft.com/office/drawing/2010/main" val="0"/>
+                        </a:ext>
+                      </a:extLst>
+                    </a:blip>
+                    <a:stretch>
+                      <a:fillRect/>
+                    </a:stretch>
+                  </pic:blipFill>
+                  <pic:spPr>
+                    <a:xfrm>
+                      <a:off x="0" y="0"/>
+                      <a:ext cx="5943600" cy="2164715"/>
+                    </a:xfrm>
+                    <a:prstGeom prst="rect">
+                      <a:avLst/>
+                    </a:prstGeom>
+                  </pic:spPr>
+                </pic:pic>
+              </a:graphicData>
+            </a:graphic>
+          </wp:anchor>
+        </w:drawing>
+      </w:r>
+    </w:p>
     <w:sectPr>
       <w:pgSz w:w="12240" w:h="15840"/>
       <w:pgMar w:top="1440" w:right="1440" w:bottom="1440" w:left="1440" w:header="720" w:footer="720" w:gutter="0"/>
@@ -260,7 +487,7 @@
         <w:sz w:val="22"/>
       </w:rPr>
     </w:lvl>
-    <w:lvl w:ilvl="1" w:tplc="04090019" w:tentative="1">
+    <w:lvl w:ilvl="1" w:tplc="04090019">
       <w:start w:val="1"/>
       <w:numFmt w:val="lowerLetter"/>
       <w:lvlText w:val="%2."/>
@@ -269,7 +496,7 @@
         <w:ind w:left="1440" w:hanging="360"/>
       </w:pPr>
     </w:lvl>
-    <w:lvl w:ilvl="2" w:tplc="0409001B" w:tentative="1">
+    <w:lvl w:ilvl="2" w:tplc="0409001B">
       <w:start w:val="1"/>
       <w:numFmt w:val="lowerRoman"/>
       <w:lvlText w:val="%3."/>
@@ -278,7 +505,7 @@
         <w:ind w:left="2160" w:hanging="180"/>
       </w:pPr>
     </w:lvl>
-    <w:lvl w:ilvl="3" w:tplc="0409000F" w:tentative="1">
+    <w:lvl w:ilvl="3" w:tplc="0409000F">
       <w:start w:val="1"/>
       <w:numFmt w:val="decimal"/>
       <w:lvlText w:val="%4."/>
@@ -287,7 +514,7 @@
         <w:ind w:left="2880" w:hanging="360"/>
       </w:pPr>
     </w:lvl>
-    <w:lvl w:ilvl="4" w:tplc="04090019" w:tentative="1">
+    <w:lvl w:ilvl="4" w:tplc="04090019">
       <w:start w:val="1"/>
       <w:numFmt w:val="lowerLetter"/>
       <w:lvlText w:val="%5."/>
@@ -296,7 +523,7 @@
         <w:ind w:left="3600" w:hanging="360"/>
       </w:pPr>
     </w:lvl>
-    <w:lvl w:ilvl="5" w:tplc="0409001B" w:tentative="1">
+    <w:lvl w:ilvl="5" w:tplc="0409001B">
       <w:start w:val="1"/>
       <w:numFmt w:val="lowerRoman"/>
       <w:lvlText w:val="%6."/>
@@ -305,7 +532,7 @@
         <w:ind w:left="4320" w:hanging="180"/>
       </w:pPr>
     </w:lvl>
-    <w:lvl w:ilvl="6" w:tplc="0409000F" w:tentative="1">
+    <w:lvl w:ilvl="6" w:tplc="0409000F">
       <w:start w:val="1"/>
       <w:numFmt w:val="decimal"/>
       <w:lvlText w:val="%7."/>
@@ -314,7 +541,7 @@
         <w:ind w:left="5040" w:hanging="360"/>
       </w:pPr>
     </w:lvl>
-    <w:lvl w:ilvl="7" w:tplc="04090019" w:tentative="1">
+    <w:lvl w:ilvl="7" w:tplc="04090019">
       <w:start w:val="1"/>
       <w:numFmt w:val="lowerLetter"/>
       <w:lvlText w:val="%8."/>
@@ -323,7 +550,7 @@
         <w:ind w:left="5760" w:hanging="360"/>
       </w:pPr>
     </w:lvl>
-    <w:lvl w:ilvl="8" w:tplc="0409001B" w:tentative="1">
+    <w:lvl w:ilvl="8" w:tplc="0409001B">
       <w:start w:val="1"/>
       <w:numFmt w:val="lowerRoman"/>
       <w:lvlText w:val="%9."/>

</xml_diff>

<commit_message>
API lấy danh sách quận theo thành phố, API lấy thông tin tài khoản xác thực bằng token
</commit_message>
<xml_diff>
--- a/API-List.docx
+++ b/API-List.docx
@@ -269,6 +269,9 @@
         </w:rPr>
       </w:pPr>
       <w:r>
+        <w:rPr>
+          <w:noProof/>
+        </w:rPr>
         <w:drawing>
           <wp:anchor distT="0" distB="0" distL="114300" distR="114300" simplePos="0" relativeHeight="251659264" behindDoc="0" locked="0" layoutInCell="1" allowOverlap="1" wp14:anchorId="34B43726" wp14:editId="42F067FE">
             <wp:simplePos x="0" y="0"/>
@@ -345,79 +348,21 @@
         </w:numPr>
       </w:pPr>
       <w:r>
-        <w:t xml:space="preserve">API update password </w:t>
-      </w:r>
-      <w:proofErr w:type="spellStart"/>
-      <w:r>
-        <w:t>khi</w:t>
-      </w:r>
-      <w:proofErr w:type="spellEnd"/>
-      <w:r>
-        <w:t xml:space="preserve"> </w:t>
-      </w:r>
-      <w:proofErr w:type="spellStart"/>
-      <w:r>
-        <w:t>quên</w:t>
-      </w:r>
-      <w:proofErr w:type="spellEnd"/>
-      <w:r>
-        <w:t xml:space="preserve"> </w:t>
-      </w:r>
-      <w:proofErr w:type="spellStart"/>
-      <w:r>
-        <w:t>mật</w:t>
-      </w:r>
-      <w:proofErr w:type="spellEnd"/>
-      <w:r>
-        <w:t xml:space="preserve"> </w:t>
-      </w:r>
-      <w:proofErr w:type="spellStart"/>
-      <w:r>
-        <w:t>khẩu</w:t>
-      </w:r>
-      <w:proofErr w:type="spellEnd"/>
-      <w:r>
-        <w:t xml:space="preserve">: </w:t>
-      </w:r>
-      <w:hyperlink r:id="rId11" w:history="1">
-        <w:r>
-          <w:rPr>
-            <w:rStyle w:val="Hyperlink"/>
-            <w:rFonts w:ascii="Helvetica" w:hAnsi="Helvetica" w:cs="Helvetica"/>
-            <w:sz w:val="18"/>
-            <w:szCs w:val="18"/>
-            <w:shd w:val="clear" w:color="auto" w:fill="FFFFFF"/>
-          </w:rPr>
-          <w:t>http://localhost:3000/api/update-new-password?email=lehung22297@gmail.com&amp;key=pfGpcLxeY5nhdQ36GUfiaDY2W8vt78MfNyTXL8uUTuyFASmazvsLKwqGgbPBm1IEdUY8IOdCyfmqZv7vQLm8M4nHIlUGGCJM4QSs</w:t>
-        </w:r>
-      </w:hyperlink>
-      <w:r>
         <w:rPr>
-          <w:rFonts w:ascii="Helvetica" w:hAnsi="Helvetica" w:cs="Helvetica"/>
-          <w:color w:val="505050"/>
-          <w:sz w:val="18"/>
-          <w:szCs w:val="18"/>
-          <w:shd w:val="clear" w:color="auto" w:fill="FFFFFF"/>
+          <w:noProof/>
         </w:rPr>
-        <w:t xml:space="preserve"> </w:t>
-      </w:r>
-      <w:bookmarkStart w:id="0" w:name="_GoBack"/>
-      <w:bookmarkEnd w:id="0"/>
-    </w:p>
-    <w:p>
-      <w:r>
         <w:drawing>
-          <wp:anchor distT="0" distB="0" distL="114300" distR="114300" simplePos="0" relativeHeight="251660288" behindDoc="0" locked="0" layoutInCell="1" allowOverlap="1" wp14:anchorId="3D719D0A" wp14:editId="5951A0D0">
+          <wp:anchor distT="0" distB="0" distL="114300" distR="114300" simplePos="0" relativeHeight="251660288" behindDoc="0" locked="0" layoutInCell="1" allowOverlap="1" wp14:anchorId="3D719D0A" wp14:editId="1F9644C7">
             <wp:simplePos x="0" y="0"/>
             <wp:positionH relativeFrom="margin">
               <wp:align>right</wp:align>
             </wp:positionH>
             <wp:positionV relativeFrom="paragraph">
-              <wp:posOffset>438785</wp:posOffset>
+              <wp:posOffset>712470</wp:posOffset>
             </wp:positionV>
             <wp:extent cx="5943600" cy="2164715"/>
             <wp:effectExtent l="0" t="0" r="0" b="6985"/>
-            <wp:wrapTopAndBottom/>
+            <wp:wrapSquare wrapText="bothSides"/>
             <wp:docPr id="3" name="Picture 3"/>
             <wp:cNvGraphicFramePr>
               <a:graphicFrameLocks xmlns:a="http://schemas.openxmlformats.org/drawingml/2006/main" noChangeAspect="1"/>
@@ -430,7 +375,7 @@
                     <pic:cNvPicPr/>
                   </pic:nvPicPr>
                   <pic:blipFill>
-                    <a:blip r:embed="rId12">
+                    <a:blip r:embed="rId11">
                       <a:extLst>
                         <a:ext uri="{28A0092B-C50C-407E-A947-70E740481C1C}">
                           <a14:useLocalDpi xmlns:a14="http://schemas.microsoft.com/office/drawing/2010/main" val="0"/>
@@ -456,6 +401,350 @@
           </wp:anchor>
         </w:drawing>
       </w:r>
+      <w:r>
+        <w:t xml:space="preserve">API update password </w:t>
+      </w:r>
+      <w:proofErr w:type="spellStart"/>
+      <w:r>
+        <w:t>khi</w:t>
+      </w:r>
+      <w:proofErr w:type="spellEnd"/>
+      <w:r>
+        <w:t xml:space="preserve"> </w:t>
+      </w:r>
+      <w:proofErr w:type="spellStart"/>
+      <w:r>
+        <w:t>quên</w:t>
+      </w:r>
+      <w:proofErr w:type="spellEnd"/>
+      <w:r>
+        <w:t xml:space="preserve"> </w:t>
+      </w:r>
+      <w:proofErr w:type="spellStart"/>
+      <w:r>
+        <w:t>mật</w:t>
+      </w:r>
+      <w:proofErr w:type="spellEnd"/>
+      <w:r>
+        <w:t xml:space="preserve"> </w:t>
+      </w:r>
+      <w:proofErr w:type="spellStart"/>
+      <w:r>
+        <w:t>khẩu</w:t>
+      </w:r>
+      <w:proofErr w:type="spellEnd"/>
+      <w:r>
+        <w:t xml:space="preserve">: </w:t>
+      </w:r>
+      <w:hyperlink r:id="rId12" w:history="1">
+        <w:r>
+          <w:rPr>
+            <w:rStyle w:val="Hyperlink"/>
+            <w:rFonts w:ascii="Helvetica" w:hAnsi="Helvetica" w:cs="Helvetica"/>
+            <w:sz w:val="18"/>
+            <w:szCs w:val="18"/>
+            <w:shd w:val="clear" w:color="auto" w:fill="FFFFFF"/>
+          </w:rPr>
+          <w:t>http://localhost:3000/api/update-new-password?email=lehung22297@gmail.com&amp;key=pfGpcLxeY5nhdQ36GUfiaDY2W8vt78MfNyTXL8uUTuyFASmazvsLKwqGgbPBm1IEdUY8IOdCyfmqZv7vQLm8M4nHIlUGGCJM4QSs</w:t>
+        </w:r>
+      </w:hyperlink>
+      <w:r>
+        <w:rPr>
+          <w:rFonts w:ascii="Helvetica" w:hAnsi="Helvetica" w:cs="Helvetica"/>
+          <w:color w:val="505050"/>
+          <w:sz w:val="18"/>
+          <w:szCs w:val="18"/>
+          <w:shd w:val="clear" w:color="auto" w:fill="FFFFFF"/>
+        </w:rPr>
+        <w:t xml:space="preserve"> </w:t>
+      </w:r>
+    </w:p>
+    <w:p/>
+    <w:p>
+      <w:pPr>
+        <w:pStyle w:val="ListParagraph"/>
+      </w:pPr>
+    </w:p>
+    <w:p>
+      <w:pPr>
+        <w:pStyle w:val="ListParagraph"/>
+      </w:pPr>
+    </w:p>
+    <w:p>
+      <w:pPr>
+        <w:pStyle w:val="ListParagraph"/>
+      </w:pPr>
+    </w:p>
+    <w:p>
+      <w:pPr>
+        <w:pStyle w:val="ListParagraph"/>
+      </w:pPr>
+    </w:p>
+    <w:p>
+      <w:pPr>
+        <w:pStyle w:val="ListParagraph"/>
+      </w:pPr>
+    </w:p>
+    <w:p>
+      <w:pPr>
+        <w:pStyle w:val="ListParagraph"/>
+      </w:pPr>
+    </w:p>
+    <w:p>
+      <w:pPr>
+        <w:pStyle w:val="ListParagraph"/>
+      </w:pPr>
+    </w:p>
+    <w:p>
+      <w:pPr>
+        <w:pStyle w:val="ListParagraph"/>
+      </w:pPr>
+    </w:p>
+    <w:p>
+      <w:pPr>
+        <w:pStyle w:val="ListParagraph"/>
+        <w:numPr>
+          <w:ilvl w:val="0"/>
+          <w:numId w:val="1"/>
+        </w:numPr>
+      </w:pPr>
+      <w:r>
+        <w:lastRenderedPageBreak/>
+        <w:t xml:space="preserve">API </w:t>
+      </w:r>
+      <w:proofErr w:type="spellStart"/>
+      <w:r>
+        <w:t>lấy</w:t>
+      </w:r>
+      <w:proofErr w:type="spellEnd"/>
+      <w:r>
+        <w:t xml:space="preserve"> </w:t>
+      </w:r>
+      <w:proofErr w:type="spellStart"/>
+      <w:r>
+        <w:t>danh</w:t>
+      </w:r>
+      <w:proofErr w:type="spellEnd"/>
+      <w:r>
+        <w:t xml:space="preserve"> </w:t>
+      </w:r>
+      <w:proofErr w:type="spellStart"/>
+      <w:r>
+        <w:t>sách</w:t>
+      </w:r>
+      <w:proofErr w:type="spellEnd"/>
+      <w:r>
+        <w:t xml:space="preserve"> </w:t>
+      </w:r>
+      <w:proofErr w:type="spellStart"/>
+      <w:r>
+        <w:t>quận</w:t>
+      </w:r>
+      <w:proofErr w:type="spellEnd"/>
+      <w:r>
+        <w:t xml:space="preserve"> </w:t>
+      </w:r>
+      <w:proofErr w:type="spellStart"/>
+      <w:r>
+        <w:t>theo</w:t>
+      </w:r>
+      <w:proofErr w:type="spellEnd"/>
+      <w:r>
+        <w:t xml:space="preserve"> thành </w:t>
+      </w:r>
+      <w:proofErr w:type="spellStart"/>
+      <w:r>
+        <w:t>phố</w:t>
+      </w:r>
+      <w:proofErr w:type="spellEnd"/>
+      <w:r>
+        <w:t xml:space="preserve">: </w:t>
+      </w:r>
+      <w:hyperlink r:id="rId13" w:history="1">
+        <w:r>
+          <w:rPr>
+            <w:rStyle w:val="Hyperlink"/>
+            <w:rFonts w:ascii="Helvetica" w:hAnsi="Helvetica" w:cs="Helvetica"/>
+            <w:sz w:val="18"/>
+            <w:szCs w:val="18"/>
+            <w:shd w:val="clear" w:color="auto" w:fill="FFFFFF"/>
+          </w:rPr>
+          <w:t>http://localhost:3001/api/get-districts-by-city</w:t>
+        </w:r>
+      </w:hyperlink>
+      <w:r>
+        <w:rPr>
+          <w:rFonts w:ascii="Helvetica" w:hAnsi="Helvetica" w:cs="Helvetica"/>
+          <w:color w:val="505050"/>
+          <w:sz w:val="18"/>
+          <w:szCs w:val="18"/>
+          <w:shd w:val="clear" w:color="auto" w:fill="FFFFFF"/>
+        </w:rPr>
+        <w:t xml:space="preserve"> </w:t>
+      </w:r>
+    </w:p>
+    <w:p>
+      <w:pPr>
+        <w:pStyle w:val="ListParagraph"/>
+      </w:pPr>
+    </w:p>
+    <w:p>
+      <w:pPr>
+        <w:pStyle w:val="ListParagraph"/>
+        <w:numPr>
+          <w:ilvl w:val="0"/>
+          <w:numId w:val="1"/>
+        </w:numPr>
+      </w:pPr>
+      <w:r>
+        <w:drawing>
+          <wp:anchor distT="0" distB="0" distL="114300" distR="114300" simplePos="0" relativeHeight="251662336" behindDoc="0" locked="0" layoutInCell="1" allowOverlap="1" wp14:anchorId="484940F9" wp14:editId="35D3DF69">
+            <wp:simplePos x="0" y="0"/>
+            <wp:positionH relativeFrom="column">
+              <wp:posOffset>-266700</wp:posOffset>
+            </wp:positionH>
+            <wp:positionV relativeFrom="paragraph">
+              <wp:posOffset>3736975</wp:posOffset>
+            </wp:positionV>
+            <wp:extent cx="5943600" cy="3253105"/>
+            <wp:effectExtent l="0" t="0" r="0" b="4445"/>
+            <wp:wrapSquare wrapText="bothSides"/>
+            <wp:docPr id="6" name="Picture 6"/>
+            <wp:cNvGraphicFramePr>
+              <a:graphicFrameLocks xmlns:a="http://schemas.openxmlformats.org/drawingml/2006/main" noChangeAspect="1"/>
+            </wp:cNvGraphicFramePr>
+            <a:graphic xmlns:a="http://schemas.openxmlformats.org/drawingml/2006/main">
+              <a:graphicData uri="http://schemas.openxmlformats.org/drawingml/2006/picture">
+                <pic:pic xmlns:pic="http://schemas.openxmlformats.org/drawingml/2006/picture">
+                  <pic:nvPicPr>
+                    <pic:cNvPr id="1" name=""/>
+                    <pic:cNvPicPr/>
+                  </pic:nvPicPr>
+                  <pic:blipFill>
+                    <a:blip r:embed="rId14">
+                      <a:extLst>
+                        <a:ext uri="{28A0092B-C50C-407E-A947-70E740481C1C}">
+                          <a14:useLocalDpi xmlns:a14="http://schemas.microsoft.com/office/drawing/2010/main" val="0"/>
+                        </a:ext>
+                      </a:extLst>
+                    </a:blip>
+                    <a:stretch>
+                      <a:fillRect/>
+                    </a:stretch>
+                  </pic:blipFill>
+                  <pic:spPr>
+                    <a:xfrm>
+                      <a:off x="0" y="0"/>
+                      <a:ext cx="5943600" cy="3253105"/>
+                    </a:xfrm>
+                    <a:prstGeom prst="rect">
+                      <a:avLst/>
+                    </a:prstGeom>
+                  </pic:spPr>
+                </pic:pic>
+              </a:graphicData>
+            </a:graphic>
+          </wp:anchor>
+        </w:drawing>
+      </w:r>
+      <w:r>
+        <w:drawing>
+          <wp:anchor distT="0" distB="0" distL="114300" distR="114300" simplePos="0" relativeHeight="251661312" behindDoc="0" locked="0" layoutInCell="1" allowOverlap="1" wp14:anchorId="33848DC5" wp14:editId="02FAEDCE">
+            <wp:simplePos x="0" y="0"/>
+            <wp:positionH relativeFrom="page">
+              <wp:posOffset>571500</wp:posOffset>
+            </wp:positionH>
+            <wp:positionV relativeFrom="paragraph">
+              <wp:posOffset>0</wp:posOffset>
+            </wp:positionV>
+            <wp:extent cx="6705600" cy="3384322"/>
+            <wp:effectExtent l="0" t="0" r="0" b="6985"/>
+            <wp:wrapSquare wrapText="bothSides"/>
+            <wp:docPr id="5" name="Picture 5"/>
+            <wp:cNvGraphicFramePr>
+              <a:graphicFrameLocks xmlns:a="http://schemas.openxmlformats.org/drawingml/2006/main" noChangeAspect="1"/>
+            </wp:cNvGraphicFramePr>
+            <a:graphic xmlns:a="http://schemas.openxmlformats.org/drawingml/2006/main">
+              <a:graphicData uri="http://schemas.openxmlformats.org/drawingml/2006/picture">
+                <pic:pic xmlns:pic="http://schemas.openxmlformats.org/drawingml/2006/picture">
+                  <pic:nvPicPr>
+                    <pic:cNvPr id="1" name=""/>
+                    <pic:cNvPicPr/>
+                  </pic:nvPicPr>
+                  <pic:blipFill>
+                    <a:blip r:embed="rId15">
+                      <a:extLst>
+                        <a:ext uri="{28A0092B-C50C-407E-A947-70E740481C1C}">
+                          <a14:useLocalDpi xmlns:a14="http://schemas.microsoft.com/office/drawing/2010/main" val="0"/>
+                        </a:ext>
+                      </a:extLst>
+                    </a:blip>
+                    <a:stretch>
+                      <a:fillRect/>
+                    </a:stretch>
+                  </pic:blipFill>
+                  <pic:spPr>
+                    <a:xfrm>
+                      <a:off x="0" y="0"/>
+                      <a:ext cx="6705600" cy="3384322"/>
+                    </a:xfrm>
+                    <a:prstGeom prst="rect">
+                      <a:avLst/>
+                    </a:prstGeom>
+                  </pic:spPr>
+                </pic:pic>
+              </a:graphicData>
+            </a:graphic>
+          </wp:anchor>
+        </w:drawing>
+      </w:r>
+      <w:r>
+        <w:t xml:space="preserve">API get profile: </w:t>
+      </w:r>
+      <w:hyperlink r:id="rId16" w:history="1">
+        <w:r>
+          <w:rPr>
+            <w:rStyle w:val="Hyperlink"/>
+            <w:rFonts w:ascii="Helvetica" w:hAnsi="Helvetica" w:cs="Helvetica"/>
+            <w:sz w:val="18"/>
+            <w:szCs w:val="18"/>
+            <w:shd w:val="clear" w:color="auto" w:fill="FFFFFF"/>
+          </w:rPr>
+          <w:t>http://localhost:3001/api/</w:t>
+        </w:r>
+        <w:r>
+          <w:rPr>
+            <w:rStyle w:val="Hyperlink"/>
+            <w:rFonts w:ascii="Helvetica" w:hAnsi="Helvetica" w:cs="Helvetica"/>
+            <w:sz w:val="18"/>
+            <w:szCs w:val="18"/>
+            <w:shd w:val="clear" w:color="auto" w:fill="FFFFFF"/>
+          </w:rPr>
+          <w:t>profile</w:t>
+        </w:r>
+      </w:hyperlink>
+      <w:r>
+        <w:rPr>
+          <w:rFonts w:ascii="Helvetica" w:hAnsi="Helvetica" w:cs="Helvetica"/>
+          <w:color w:val="505050"/>
+          <w:sz w:val="18"/>
+          <w:szCs w:val="18"/>
+          <w:shd w:val="clear" w:color="auto" w:fill="FFFFFF"/>
+        </w:rPr>
+        <w:t xml:space="preserve"> </w:t>
+      </w:r>
+      <w:bookmarkStart w:id="0" w:name="_GoBack"/>
+      <w:bookmarkEnd w:id="0"/>
+    </w:p>
+    <w:p>
+      <w:pPr>
+        <w:pStyle w:val="ListParagraph"/>
+      </w:pPr>
+    </w:p>
+    <w:p>
+      <w:pPr>
+        <w:pStyle w:val="ListParagraph"/>
+      </w:pPr>
     </w:p>
     <w:sectPr>
       <w:pgSz w:w="12240" w:h="15840"/>

</xml_diff>

<commit_message>
API đăng kí thông tin dạy học
</commit_message>
<xml_diff>
--- a/API-List.docx
+++ b/API-List.docx
@@ -18,39 +18,7 @@
         </w:rPr>
       </w:pPr>
       <w:r>
-        <w:t xml:space="preserve">API </w:t>
-      </w:r>
-      <w:proofErr w:type="spellStart"/>
-      <w:r>
-        <w:t>đăng</w:t>
-      </w:r>
-      <w:proofErr w:type="spellEnd"/>
-      <w:r>
-        <w:t xml:space="preserve"> </w:t>
-      </w:r>
-      <w:proofErr w:type="spellStart"/>
-      <w:r>
-        <w:t>kí</w:t>
-      </w:r>
-      <w:proofErr w:type="spellEnd"/>
-      <w:r>
-        <w:t xml:space="preserve"> </w:t>
-      </w:r>
-      <w:proofErr w:type="spellStart"/>
-      <w:r>
-        <w:t>tài</w:t>
-      </w:r>
-      <w:proofErr w:type="spellEnd"/>
-      <w:r>
-        <w:t xml:space="preserve"> </w:t>
-      </w:r>
-      <w:proofErr w:type="spellStart"/>
-      <w:r>
-        <w:t>khoản</w:t>
-      </w:r>
-      <w:proofErr w:type="spellEnd"/>
-      <w:r>
-        <w:t xml:space="preserve">: </w:t>
+        <w:t xml:space="preserve">API đăng kí tài khoản: </w:t>
       </w:r>
       <w:hyperlink r:id="rId5" w:history="1">
         <w:r>
@@ -165,7 +133,7 @@
             <w:szCs w:val="18"/>
             <w:shd w:val="clear" w:color="auto" w:fill="FFFFFF"/>
           </w:rPr>
-          <w:t>http://localhost:3000/api/login</w:t>
+          <w:t>http://localhost:3000/api/login-user</w:t>
         </w:r>
       </w:hyperlink>
       <w:r>
@@ -402,39 +370,7 @@
         </w:drawing>
       </w:r>
       <w:r>
-        <w:t xml:space="preserve">API update password </w:t>
-      </w:r>
-      <w:proofErr w:type="spellStart"/>
-      <w:r>
-        <w:t>khi</w:t>
-      </w:r>
-      <w:proofErr w:type="spellEnd"/>
-      <w:r>
-        <w:t xml:space="preserve"> </w:t>
-      </w:r>
-      <w:proofErr w:type="spellStart"/>
-      <w:r>
-        <w:t>quên</w:t>
-      </w:r>
-      <w:proofErr w:type="spellEnd"/>
-      <w:r>
-        <w:t xml:space="preserve"> </w:t>
-      </w:r>
-      <w:proofErr w:type="spellStart"/>
-      <w:r>
-        <w:t>mật</w:t>
-      </w:r>
-      <w:proofErr w:type="spellEnd"/>
-      <w:r>
-        <w:t xml:space="preserve"> </w:t>
-      </w:r>
-      <w:proofErr w:type="spellStart"/>
-      <w:r>
-        <w:t>khẩu</w:t>
-      </w:r>
-      <w:proofErr w:type="spellEnd"/>
-      <w:r>
-        <w:t xml:space="preserve">: </w:t>
+        <w:t xml:space="preserve">API update password khi quên mật khẩu: </w:t>
       </w:r>
       <w:hyperlink r:id="rId12" w:history="1">
         <w:r>
@@ -510,55 +446,7 @@
       </w:pPr>
       <w:r>
         <w:lastRenderedPageBreak/>
-        <w:t xml:space="preserve">API </w:t>
-      </w:r>
-      <w:proofErr w:type="spellStart"/>
-      <w:r>
-        <w:t>lấy</w:t>
-      </w:r>
-      <w:proofErr w:type="spellEnd"/>
-      <w:r>
-        <w:t xml:space="preserve"> </w:t>
-      </w:r>
-      <w:proofErr w:type="spellStart"/>
-      <w:r>
-        <w:t>danh</w:t>
-      </w:r>
-      <w:proofErr w:type="spellEnd"/>
-      <w:r>
-        <w:t xml:space="preserve"> </w:t>
-      </w:r>
-      <w:proofErr w:type="spellStart"/>
-      <w:r>
-        <w:t>sách</w:t>
-      </w:r>
-      <w:proofErr w:type="spellEnd"/>
-      <w:r>
-        <w:t xml:space="preserve"> </w:t>
-      </w:r>
-      <w:proofErr w:type="spellStart"/>
-      <w:r>
-        <w:t>quận</w:t>
-      </w:r>
-      <w:proofErr w:type="spellEnd"/>
-      <w:r>
-        <w:t xml:space="preserve"> </w:t>
-      </w:r>
-      <w:proofErr w:type="spellStart"/>
-      <w:r>
-        <w:t>theo</w:t>
-      </w:r>
-      <w:proofErr w:type="spellEnd"/>
-      <w:r>
-        <w:t xml:space="preserve"> thành </w:t>
-      </w:r>
-      <w:proofErr w:type="spellStart"/>
-      <w:r>
-        <w:t>phố</w:t>
-      </w:r>
-      <w:proofErr w:type="spellEnd"/>
-      <w:r>
-        <w:t xml:space="preserve">: </w:t>
+        <w:t xml:space="preserve">API lấy danh sách quận theo thành phố: </w:t>
       </w:r>
       <w:hyperlink r:id="rId13" w:history="1">
         <w:r>
@@ -597,6 +485,9 @@
         </w:numPr>
       </w:pPr>
       <w:r>
+        <w:rPr>
+          <w:noProof/>
+        </w:rPr>
         <w:drawing>
           <wp:anchor distT="0" distB="0" distL="114300" distR="114300" simplePos="0" relativeHeight="251662336" behindDoc="0" locked="0" layoutInCell="1" allowOverlap="1" wp14:anchorId="484940F9" wp14:editId="35D3DF69">
             <wp:simplePos x="0" y="0"/>
@@ -648,6 +539,9 @@
         </w:drawing>
       </w:r>
       <w:r>
+        <w:rPr>
+          <w:noProof/>
+        </w:rPr>
         <w:drawing>
           <wp:anchor distT="0" distB="0" distL="114300" distR="114300" simplePos="0" relativeHeight="251661312" behindDoc="0" locked="0" layoutInCell="1" allowOverlap="1" wp14:anchorId="33848DC5" wp14:editId="02FAEDCE">
             <wp:simplePos x="0" y="0"/>
@@ -710,8 +604,53 @@
             <w:szCs w:val="18"/>
             <w:shd w:val="clear" w:color="auto" w:fill="FFFFFF"/>
           </w:rPr>
-          <w:t>http://localhost:3001/api/</w:t>
+          <w:t>http://localhost:3001/api/profile</w:t>
         </w:r>
+      </w:hyperlink>
+      <w:r>
+        <w:rPr>
+          <w:rFonts w:ascii="Helvetica" w:hAnsi="Helvetica" w:cs="Helvetica"/>
+          <w:color w:val="505050"/>
+          <w:sz w:val="18"/>
+          <w:szCs w:val="18"/>
+          <w:shd w:val="clear" w:color="auto" w:fill="FFFFFF"/>
+        </w:rPr>
+        <w:t xml:space="preserve"> </w:t>
+      </w:r>
+    </w:p>
+    <w:p>
+      <w:pPr>
+        <w:pStyle w:val="ListParagraph"/>
+      </w:pPr>
+    </w:p>
+    <w:p>
+      <w:pPr>
+        <w:pStyle w:val="ListParagraph"/>
+      </w:pPr>
+    </w:p>
+    <w:p>
+      <w:pPr>
+        <w:pStyle w:val="ListParagraph"/>
+      </w:pPr>
+    </w:p>
+    <w:p>
+      <w:pPr>
+        <w:pStyle w:val="ListParagraph"/>
+      </w:pPr>
+    </w:p>
+    <w:p>
+      <w:pPr>
+        <w:pStyle w:val="ListParagraph"/>
+        <w:numPr>
+          <w:ilvl w:val="0"/>
+          <w:numId w:val="1"/>
+        </w:numPr>
+      </w:pPr>
+      <w:r>
+        <w:lastRenderedPageBreak/>
+        <w:t xml:space="preserve">API đăng kí thông tin dạy học của teacher: </w:t>
+      </w:r>
+      <w:hyperlink r:id="rId17" w:history="1">
         <w:r>
           <w:rPr>
             <w:rStyle w:val="Hyperlink"/>
@@ -720,7 +659,7 @@
             <w:szCs w:val="18"/>
             <w:shd w:val="clear" w:color="auto" w:fill="FFFFFF"/>
           </w:rPr>
-          <w:t>profile</w:t>
+          <w:t>http://localhost:3001/api/add-profile-teacher</w:t>
         </w:r>
       </w:hyperlink>
       <w:r>
@@ -733,18 +672,61 @@
         </w:rPr>
         <w:t xml:space="preserve"> </w:t>
       </w:r>
+    </w:p>
+    <w:p>
       <w:bookmarkStart w:id="0" w:name="_GoBack"/>
       <w:bookmarkEnd w:id="0"/>
-    </w:p>
-    <w:p>
-      <w:pPr>
-        <w:pStyle w:val="ListParagraph"/>
-      </w:pPr>
-    </w:p>
-    <w:p>
-      <w:pPr>
-        <w:pStyle w:val="ListParagraph"/>
-      </w:pPr>
+      <w:r>
+        <w:drawing>
+          <wp:anchor distT="0" distB="0" distL="114300" distR="114300" simplePos="0" relativeHeight="251663360" behindDoc="0" locked="0" layoutInCell="1" allowOverlap="1" wp14:anchorId="324E2F9F" wp14:editId="365F7525">
+            <wp:simplePos x="0" y="0"/>
+            <wp:positionH relativeFrom="column">
+              <wp:posOffset>0</wp:posOffset>
+            </wp:positionH>
+            <wp:positionV relativeFrom="paragraph">
+              <wp:posOffset>0</wp:posOffset>
+            </wp:positionV>
+            <wp:extent cx="5943600" cy="2961005"/>
+            <wp:effectExtent l="0" t="0" r="0" b="0"/>
+            <wp:wrapTopAndBottom/>
+            <wp:docPr id="8" name="Picture 8"/>
+            <wp:cNvGraphicFramePr>
+              <a:graphicFrameLocks xmlns:a="http://schemas.openxmlformats.org/drawingml/2006/main" noChangeAspect="1"/>
+            </wp:cNvGraphicFramePr>
+            <a:graphic xmlns:a="http://schemas.openxmlformats.org/drawingml/2006/main">
+              <a:graphicData uri="http://schemas.openxmlformats.org/drawingml/2006/picture">
+                <pic:pic xmlns:pic="http://schemas.openxmlformats.org/drawingml/2006/picture">
+                  <pic:nvPicPr>
+                    <pic:cNvPr id="1" name=""/>
+                    <pic:cNvPicPr/>
+                  </pic:nvPicPr>
+                  <pic:blipFill>
+                    <a:blip r:embed="rId18">
+                      <a:extLst>
+                        <a:ext uri="{28A0092B-C50C-407E-A947-70E740481C1C}">
+                          <a14:useLocalDpi xmlns:a14="http://schemas.microsoft.com/office/drawing/2010/main" val="0"/>
+                        </a:ext>
+                      </a:extLst>
+                    </a:blip>
+                    <a:stretch>
+                      <a:fillRect/>
+                    </a:stretch>
+                  </pic:blipFill>
+                  <pic:spPr>
+                    <a:xfrm>
+                      <a:off x="0" y="0"/>
+                      <a:ext cx="5943600" cy="2961005"/>
+                    </a:xfrm>
+                    <a:prstGeom prst="rect">
+                      <a:avLst/>
+                    </a:prstGeom>
+                  </pic:spPr>
+                </pic:pic>
+              </a:graphicData>
+            </a:graphic>
+          </wp:anchor>
+        </w:drawing>
+      </w:r>
     </w:p>
     <w:sectPr>
       <w:pgSz w:w="12240" w:h="15840"/>

</xml_diff>